<commit_message>
Updated project organisation docs
</commit_message>
<xml_diff>
--- a/Project Organisation.docx
+++ b/Project Organisation.docx
@@ -78,7 +78,31 @@
         <w:fldChar w:fldCharType="end"/>
       </w:r>
       <w:r>
-        <w:t>.</w:t>
+        <w:t>. In organic structure, members work together to complete</w:t>
+      </w:r>
+      <w:r>
+        <w:t xml:space="preserve"> a project with little to no authority from project leaders and if they are involved, they usually provide some form of structure </w:t>
+      </w:r>
+      <w:r>
+        <w:fldChar w:fldCharType="begin"/>
+      </w:r>
+      <w:r>
+        <w:instrText xml:space="preserve"> ADDIN EN.CITE &lt;EndNote&gt;&lt;Cite&gt;&lt;Author&gt;Editorial Team&lt;/Author&gt;&lt;Year&gt;2023&lt;/Year&gt;&lt;RecNum&gt;271&lt;/RecNum&gt;&lt;DisplayText&gt;(Editorial Team, 2023)&lt;/DisplayText&gt;&lt;record&gt;&lt;rec-number&gt;271&lt;/rec-number&gt;&lt;foreign-keys&gt;&lt;key app="EN" db-id="fefrddrtkpp9eiewers5pea42xrzxerz5pt9" timestamp="1720516751"&gt;271&lt;/key&gt;&lt;/foreign-keys&gt;&lt;ref-type name="Web Page"&gt;12&lt;/ref-type&gt;&lt;contributors&gt;&lt;authors&gt;&lt;author&gt;Editorial Team, Indeed&lt;/author&gt;&lt;/authors&gt;&lt;/contributors&gt;&lt;titles&gt;&lt;title&gt;8 Types of Project Management Organizational Structures&lt;/title&gt;&lt;/titles&gt;&lt;volume&gt;2024&lt;/volume&gt;&lt;number&gt;9 July 2023&lt;/number&gt;&lt;dates&gt;&lt;year&gt;2023&lt;/year&gt;&lt;/dates&gt;&lt;urls&gt;&lt;related-urls&gt;&lt;url&gt;https://www.indeed.com/career-advice/career-development/project-management-organizational-structures&lt;/url&gt;&lt;/related-urls&gt;&lt;/urls&gt;&lt;custom1&gt;2023&lt;/custom1&gt;&lt;custom2&gt;4 February 2023&lt;/custom2&gt;&lt;/record&gt;&lt;/Cite&gt;&lt;/EndNote&gt;</w:instrText>
+      </w:r>
+      <w:r>
+        <w:fldChar w:fldCharType="separate"/>
+      </w:r>
+      <w:r>
+        <w:rPr>
+          <w:noProof/>
+        </w:rPr>
+        <w:t>(Editorial Team, 2023)</w:t>
+      </w:r>
+      <w:r>
+        <w:fldChar w:fldCharType="end"/>
+      </w:r>
+      <w:r>
+        <w:t xml:space="preserve">. </w:t>
       </w:r>
     </w:p>
     <w:p>
@@ -195,6 +219,7 @@
     </w:p>
     <w:p>
       <w:pPr>
+        <w:keepNext/>
         <w:jc w:val="center"/>
       </w:pPr>
       <w:r>
@@ -202,9 +227,9 @@
           <w:noProof/>
         </w:rPr>
         <w:drawing>
-          <wp:inline distT="0" distB="0" distL="0" distR="0" wp14:anchorId="683605C7" wp14:editId="7E15B249">
-            <wp:extent cx="4519930" cy="3636576"/>
-            <wp:effectExtent l="0" t="0" r="0" b="2540"/>
+          <wp:inline distT="0" distB="0" distL="0" distR="0" wp14:anchorId="683605C7" wp14:editId="1DA161AB">
+            <wp:extent cx="4525778" cy="3592933"/>
+            <wp:effectExtent l="0" t="0" r="8255" b="7620"/>
             <wp:docPr id="1786814893" name="Picture 1"/>
             <wp:cNvGraphicFramePr>
               <a:graphicFrameLocks xmlns:a="http://schemas.openxmlformats.org/drawingml/2006/main" noChangeAspect="1"/>
@@ -213,11 +238,11 @@
               <a:graphicData uri="http://schemas.openxmlformats.org/drawingml/2006/picture">
                 <pic:pic xmlns:pic="http://schemas.openxmlformats.org/drawingml/2006/picture">
                   <pic:nvPicPr>
-                    <pic:cNvPr id="1786814893" name="Picture 1786814893"/>
+                    <pic:cNvPr id="1786814893" name="Picture 1"/>
                     <pic:cNvPicPr/>
                   </pic:nvPicPr>
                   <pic:blipFill>
-                    <a:blip r:embed="rId5" cstate="print">
+                    <a:blip r:embed="rId6" cstate="print">
                       <a:extLst>
                         <a:ext uri="{28A0092B-C50C-407E-A947-70E740481C1C}">
                           <a14:useLocalDpi xmlns:a14="http://schemas.microsoft.com/office/drawing/2010/main" val="0"/>
@@ -231,7 +256,7 @@
                   <pic:spPr>
                     <a:xfrm>
                       <a:off x="0" y="0"/>
-                      <a:ext cx="4525778" cy="3641281"/>
+                      <a:ext cx="4525778" cy="3592933"/>
                     </a:xfrm>
                     <a:prstGeom prst="rect">
                       <a:avLst/>
@@ -245,17 +270,175 @@
       </w:r>
     </w:p>
     <w:p>
-      <w:r>
-        <w:t>[</w:t>
-      </w:r>
-      <w:r>
+      <w:pPr>
+        <w:pStyle w:val="Caption"/>
         <w:rPr>
-          <w:highlight w:val="yellow"/>
+          <w:b/>
+          <w:bCs/>
+          <w:i w:val="0"/>
+          <w:iCs w:val="0"/>
+          <w:color w:val="000000" w:themeColor="text1"/>
+          <w:sz w:val="24"/>
+          <w:szCs w:val="24"/>
         </w:rPr>
-        <w:t>Note get group input on organisation structure</w:t>
-      </w:r>
-      <w:r>
-        <w:t>]</w:t>
+      </w:pPr>
+      <w:r>
+        <w:rPr>
+          <w:b/>
+          <w:bCs/>
+          <w:i w:val="0"/>
+          <w:iCs w:val="0"/>
+          <w:color w:val="000000" w:themeColor="text1"/>
+          <w:sz w:val="24"/>
+          <w:szCs w:val="24"/>
+        </w:rPr>
+        <w:t xml:space="preserve">Figure </w:t>
+      </w:r>
+      <w:r>
+        <w:rPr>
+          <w:b/>
+          <w:bCs/>
+          <w:i w:val="0"/>
+          <w:iCs w:val="0"/>
+          <w:color w:val="000000" w:themeColor="text1"/>
+          <w:sz w:val="24"/>
+          <w:szCs w:val="24"/>
+        </w:rPr>
+        <w:fldChar w:fldCharType="begin"/>
+      </w:r>
+      <w:r>
+        <w:rPr>
+          <w:b/>
+          <w:bCs/>
+          <w:i w:val="0"/>
+          <w:iCs w:val="0"/>
+          <w:color w:val="000000" w:themeColor="text1"/>
+          <w:sz w:val="24"/>
+          <w:szCs w:val="24"/>
+        </w:rPr>
+        <w:instrText xml:space="preserve"> STYLEREF 1 \s </w:instrText>
+      </w:r>
+      <w:r>
+        <w:rPr>
+          <w:b/>
+          <w:bCs/>
+          <w:i w:val="0"/>
+          <w:iCs w:val="0"/>
+          <w:color w:val="000000" w:themeColor="text1"/>
+          <w:sz w:val="24"/>
+          <w:szCs w:val="24"/>
+        </w:rPr>
+        <w:fldChar w:fldCharType="separate"/>
+      </w:r>
+      <w:r>
+        <w:rPr>
+          <w:b/>
+          <w:bCs/>
+          <w:i w:val="0"/>
+          <w:iCs w:val="0"/>
+          <w:noProof/>
+          <w:color w:val="000000" w:themeColor="text1"/>
+          <w:sz w:val="24"/>
+          <w:szCs w:val="24"/>
+        </w:rPr>
+        <w:t>1</w:t>
+      </w:r>
+      <w:r>
+        <w:rPr>
+          <w:b/>
+          <w:bCs/>
+          <w:i w:val="0"/>
+          <w:iCs w:val="0"/>
+          <w:color w:val="000000" w:themeColor="text1"/>
+          <w:sz w:val="24"/>
+          <w:szCs w:val="24"/>
+        </w:rPr>
+        <w:fldChar w:fldCharType="end"/>
+      </w:r>
+      <w:r>
+        <w:rPr>
+          <w:b/>
+          <w:bCs/>
+          <w:i w:val="0"/>
+          <w:iCs w:val="0"/>
+          <w:color w:val="000000" w:themeColor="text1"/>
+          <w:sz w:val="24"/>
+          <w:szCs w:val="24"/>
+        </w:rPr>
+        <w:noBreakHyphen/>
+      </w:r>
+      <w:r>
+        <w:rPr>
+          <w:b/>
+          <w:bCs/>
+          <w:i w:val="0"/>
+          <w:iCs w:val="0"/>
+          <w:color w:val="000000" w:themeColor="text1"/>
+          <w:sz w:val="24"/>
+          <w:szCs w:val="24"/>
+        </w:rPr>
+        <w:fldChar w:fldCharType="begin"/>
+      </w:r>
+      <w:r>
+        <w:rPr>
+          <w:b/>
+          <w:bCs/>
+          <w:i w:val="0"/>
+          <w:iCs w:val="0"/>
+          <w:color w:val="000000" w:themeColor="text1"/>
+          <w:sz w:val="24"/>
+          <w:szCs w:val="24"/>
+        </w:rPr>
+        <w:instrText xml:space="preserve"> SEQ Figure \* ARABIC \s 1 </w:instrText>
+      </w:r>
+      <w:r>
+        <w:rPr>
+          <w:b/>
+          <w:bCs/>
+          <w:i w:val="0"/>
+          <w:iCs w:val="0"/>
+          <w:color w:val="000000" w:themeColor="text1"/>
+          <w:sz w:val="24"/>
+          <w:szCs w:val="24"/>
+        </w:rPr>
+        <w:fldChar w:fldCharType="separate"/>
+      </w:r>
+      <w:r>
+        <w:rPr>
+          <w:b/>
+          <w:bCs/>
+          <w:i w:val="0"/>
+          <w:iCs w:val="0"/>
+          <w:noProof/>
+          <w:color w:val="000000" w:themeColor="text1"/>
+          <w:sz w:val="24"/>
+          <w:szCs w:val="24"/>
+        </w:rPr>
+        <w:t>1</w:t>
+      </w:r>
+      <w:r>
+        <w:rPr>
+          <w:b/>
+          <w:bCs/>
+          <w:i w:val="0"/>
+          <w:iCs w:val="0"/>
+          <w:color w:val="000000" w:themeColor="text1"/>
+          <w:sz w:val="24"/>
+          <w:szCs w:val="24"/>
+        </w:rPr>
+        <w:fldChar w:fldCharType="end"/>
+      </w:r>
+      <w:r>
+        <w:rPr>
+          <w:b/>
+          <w:bCs/>
+          <w:i w:val="0"/>
+          <w:iCs w:val="0"/>
+          <w:color w:val="000000" w:themeColor="text1"/>
+          <w:sz w:val="24"/>
+          <w:szCs w:val="24"/>
+        </w:rPr>
+        <w:t>: Project organisation structure</w:t>
       </w:r>
     </w:p>
     <w:p>
@@ -272,23 +455,17 @@
       </w:r>
     </w:p>
     <w:p>
-      <w:r>
-        <w:rPr>
-          <w:rFonts w:ascii="Aptos" w:hAnsi="Aptos"/>
-          <w:noProof/>
-          <w:lang w:val="en-US"/>
-        </w:rPr>
+      <w:pPr>
+        <w:pStyle w:val="EndNoteBibliography"/>
+        <w:spacing w:after="240"/>
+      </w:pPr>
+      <w:r>
         <w:fldChar w:fldCharType="begin"/>
       </w:r>
       <w:r>
         <w:instrText xml:space="preserve"> ADDIN EN.REFLIST </w:instrText>
       </w:r>
       <w:r>
-        <w:rPr>
-          <w:rFonts w:ascii="Aptos" w:hAnsi="Aptos"/>
-          <w:noProof/>
-          <w:lang w:val="en-US"/>
-        </w:rPr>
         <w:fldChar w:fldCharType="separate"/>
       </w:r>
       <w:r>
@@ -303,7 +480,7 @@
       <w:r>
         <w:t xml:space="preserve">. </w:t>
       </w:r>
-      <w:hyperlink r:id="rId6" w:history="1">
+      <w:hyperlink r:id="rId7" w:history="1">
         <w:r>
           <w:rPr>
             <w:rStyle w:val="Hyperlink"/>
@@ -316,6 +493,10 @@
       </w:r>
     </w:p>
     <w:p>
+      <w:pPr>
+        <w:pStyle w:val="EndNoteBibliography"/>
+        <w:spacing w:after="240"/>
+      </w:pPr>
       <w:r>
         <w:t xml:space="preserve">Bhasin, H. 2023. </w:t>
       </w:r>
@@ -328,7 +509,7 @@
       <w:r>
         <w:t xml:space="preserve">. </w:t>
       </w:r>
-      <w:hyperlink r:id="rId7" w:history="1">
+      <w:hyperlink r:id="rId8" w:history="1">
         <w:r>
           <w:rPr>
             <w:rStyle w:val="Hyperlink"/>
@@ -341,6 +522,10 @@
       </w:r>
     </w:p>
     <w:p>
+      <w:pPr>
+        <w:pStyle w:val="EndNoteBibliography"/>
+        <w:spacing w:after="240"/>
+      </w:pPr>
       <w:r>
         <w:t xml:space="preserve">Devi, V. 2016. </w:t>
       </w:r>
@@ -353,7 +538,7 @@
       <w:r>
         <w:t xml:space="preserve">. </w:t>
       </w:r>
-      <w:hyperlink r:id="rId8" w:history="1">
+      <w:hyperlink r:id="rId9" w:history="1">
         <w:r>
           <w:rPr>
             <w:rStyle w:val="Hyperlink"/>
@@ -363,6 +548,34 @@
       </w:hyperlink>
       <w:r>
         <w:t xml:space="preserve"> Date of access: 17 May 2024.</w:t>
+      </w:r>
+    </w:p>
+    <w:p>
+      <w:pPr>
+        <w:pStyle w:val="EndNoteBibliography"/>
+      </w:pPr>
+      <w:r>
+        <w:t xml:space="preserve">Editorial Team, I. 2023. </w:t>
+      </w:r>
+      <w:r>
+        <w:rPr>
+          <w:i/>
+        </w:rPr>
+        <w:t>8 Types of Project Management Organizational Structures</w:t>
+      </w:r>
+      <w:r>
+        <w:t xml:space="preserve">. </w:t>
+      </w:r>
+      <w:hyperlink r:id="rId10" w:history="1">
+        <w:r>
+          <w:rPr>
+            <w:rStyle w:val="Hyperlink"/>
+          </w:rPr>
+          <w:t>https://www.indeed.com/career-advice/career-development/project-management-organizational-structures</w:t>
+        </w:r>
+      </w:hyperlink>
+      <w:r>
+        <w:t xml:space="preserve"> Date of access: 9 July 2023.</w:t>
       </w:r>
     </w:p>
     <w:p>
@@ -1700,6 +1913,37 @@
       <w:shd w:val="clear" w:color="auto" w:fill="E1DFDD"/>
     </w:rPr>
   </w:style>
+  <w:style w:type="paragraph" w:styleId="TableofFigures">
+    <w:name w:val="table of figures"/>
+    <w:basedOn w:val="Normal"/>
+    <w:next w:val="Normal"/>
+    <w:uiPriority w:val="99"/>
+    <w:semiHidden/>
+    <w:unhideWhenUsed/>
+    <w:rsid w:val="00FD7013"/>
+    <w:pPr>
+      <w:spacing w:after="0"/>
+    </w:pPr>
+  </w:style>
+  <w:style w:type="paragraph" w:styleId="Caption">
+    <w:name w:val="caption"/>
+    <w:basedOn w:val="Normal"/>
+    <w:next w:val="Normal"/>
+    <w:uiPriority w:val="35"/>
+    <w:unhideWhenUsed/>
+    <w:qFormat/>
+    <w:rsid w:val="00FD7013"/>
+    <w:pPr>
+      <w:spacing w:after="200" w:line="240" w:lineRule="auto"/>
+    </w:pPr>
+    <w:rPr>
+      <w:i/>
+      <w:iCs/>
+      <w:color w:val="0E2841" w:themeColor="text2"/>
+      <w:sz w:val="18"/>
+      <w:szCs w:val="18"/>
+    </w:rPr>
+  </w:style>
 </w:styles>
 </file>
 
@@ -1996,4 +2240,16 @@
     </a:ext>
   </a:extLst>
 </a:theme>
+</file>
+
+<file path=customXml/item1.xml><?xml version="1.0" encoding="utf-8"?>
+<b:Sources xmlns:b="http://schemas.openxmlformats.org/officeDocument/2006/bibliography" xmlns="http://schemas.openxmlformats.org/officeDocument/2006/bibliography" SelectedStyle="\HarvardAnglia2008OfficeOnline.xsl" StyleName="Harvard - Anglia" Version="2008"/>
+</file>
+
+<file path=customXml/itemProps1.xml><?xml version="1.0" encoding="utf-8"?>
+<ds:datastoreItem xmlns:ds="http://schemas.openxmlformats.org/officeDocument/2006/customXml" ds:itemID="{29B5B3A1-6C5B-4F33-8E8B-312113141445}">
+  <ds:schemaRefs>
+    <ds:schemaRef ds:uri="http://schemas.openxmlformats.org/officeDocument/2006/bibliography"/>
+  </ds:schemaRefs>
+</ds:datastoreItem>
 </file>
</xml_diff>